<commit_message>
Ajusta dados do projeto
</commit_message>
<xml_diff>
--- a/AgendaUni.docx
+++ b/AgendaUni.docx
@@ -6,7 +6,7 @@
       <w:tblPr>
         <w:tblW w:w="10206" w:type="dxa"/>
         <w:jc w:val="left"/>
-        <w:tblInd w:w="109" w:type="dxa"/>
+        <w:tblInd w:w="217" w:type="dxa"/>
         <w:tblBorders>
           <w:top w:val="single" w:color="ffffff" w:sz="8" w:space="0" w:shadow="0" w:frame="0"/>
           <w:left w:val="single" w:color="ffffff" w:sz="8" w:space="0" w:shadow="0" w:frame="0"/>
@@ -28,7 +28,7 @@
           <w:shd w:val="clear" w:color="auto" w:fill="ced7e7"/>
         </w:tblPrEx>
         <w:trPr>
-          <w:trHeight w:val="370" w:hRule="atLeast"/>
+          <w:trHeight w:val="400" w:hRule="atLeast"/>
         </w:trPr>
         <w:tc>
           <w:tcPr>
@@ -153,7 +153,7 @@
           <w:shd w:val="clear" w:color="auto" w:fill="ced7e7"/>
         </w:tblPrEx>
         <w:trPr>
-          <w:trHeight w:val="243" w:hRule="atLeast"/>
+          <w:trHeight w:val="273" w:hRule="atLeast"/>
         </w:trPr>
         <w:tc>
           <w:tcPr>
@@ -190,7 +190,7 @@
           </w:tcPr>
           <w:p>
             <w:pPr>
-              <w:pStyle w:val="Body"/>
+              <w:pStyle w:val="Body A"/>
             </w:pPr>
             <w:r>
               <w:rPr>
@@ -218,8 +218,6 @@
             <w:r>
               <w:rPr>
                 <w:rFonts w:ascii="Arial" w:hAnsi="Arial"/>
-                <w:b w:val="0"/>
-                <w:bCs w:val="0"/>
                 <w:caps w:val="0"/>
                 <w:smallCaps w:val="0"/>
                 <w:strike w:val="0"/>
@@ -241,8 +239,6 @@
             <w:r>
               <w:rPr>
                 <w:rFonts w:ascii="Arial" w:hAnsi="Arial" w:hint="default"/>
-                <w:b w:val="0"/>
-                <w:bCs w:val="0"/>
                 <w:caps w:val="0"/>
                 <w:smallCaps w:val="0"/>
                 <w:strike w:val="0"/>
@@ -264,8 +260,6 @@
             <w:r>
               <w:rPr>
                 <w:rFonts w:ascii="Arial" w:hAnsi="Arial"/>
-                <w:b w:val="0"/>
-                <w:bCs w:val="0"/>
                 <w:caps w:val="0"/>
                 <w:smallCaps w:val="0"/>
                 <w:strike w:val="0"/>
@@ -292,7 +286,7 @@
           <w:shd w:val="clear" w:color="auto" w:fill="ced7e7"/>
         </w:tblPrEx>
         <w:trPr>
-          <w:trHeight w:val="443" w:hRule="atLeast"/>
+          <w:trHeight w:val="473" w:hRule="atLeast"/>
         </w:trPr>
         <w:tc>
           <w:tcPr>
@@ -609,16 +603,173 @@
           </w:p>
         </w:tc>
       </w:tr>
+      <w:tr>
+        <w:tblPrEx>
+          <w:shd w:val="clear" w:color="auto" w:fill="ced7e7"/>
+        </w:tblPrEx>
+        <w:trPr>
+          <w:trHeight w:val="473" w:hRule="atLeast"/>
+        </w:trPr>
+        <w:tc>
+          <w:tcPr>
+            <w:tcW w:type="dxa" w:w="1276"/>
+            <w:vMerge w:val="continue"/>
+            <w:tcBorders>
+              <w:top w:val="single" w:color="000000" w:sz="12" w:space="0" w:shadow="0" w:frame="0"/>
+              <w:left w:val="single" w:color="000000" w:sz="12" w:space="0" w:shadow="0" w:frame="0"/>
+              <w:bottom w:val="single" w:color="000000" w:sz="12" w:space="0" w:shadow="0" w:frame="0"/>
+              <w:right w:val="single" w:color="000000" w:sz="12" w:space="0" w:shadow="0" w:frame="0"/>
+            </w:tcBorders>
+            <w:shd w:val="clear" w:color="auto" w:fill="auto"/>
+          </w:tcPr>
+          <w:p/>
+        </w:tc>
+        <w:tc>
+          <w:tcPr>
+            <w:tcW w:type="dxa" w:w="8930"/>
+            <w:gridSpan w:val="2"/>
+            <w:tcBorders>
+              <w:top w:val="single" w:color="000000" w:sz="12" w:space="0" w:shadow="0" w:frame="0"/>
+              <w:left w:val="single" w:color="000000" w:sz="12" w:space="0" w:shadow="0" w:frame="0"/>
+              <w:bottom w:val="single" w:color="000000" w:sz="12" w:space="0" w:shadow="0" w:frame="0"/>
+              <w:right w:val="single" w:color="000000" w:sz="12" w:space="0" w:shadow="0" w:frame="0"/>
+            </w:tcBorders>
+            <w:shd w:val="clear" w:color="auto" w:fill="auto"/>
+            <w:tcMar>
+              <w:top w:type="dxa" w:w="80"/>
+              <w:left w:type="dxa" w:w="80"/>
+              <w:bottom w:type="dxa" w:w="80"/>
+              <w:right w:type="dxa" w:w="80"/>
+            </w:tcMar>
+            <w:vAlign w:val="top"/>
+          </w:tcPr>
+          <w:p>
+            <w:pPr>
+              <w:keepNext w:val="0"/>
+              <w:keepLines w:val="0"/>
+              <w:pageBreakBefore w:val="0"/>
+              <w:widowControl w:val="1"/>
+              <w:shd w:val="clear" w:color="auto" w:fill="auto"/>
+              <w:suppressAutoHyphens w:val="0"/>
+              <w:bidi w:val="0"/>
+              <w:spacing w:before="0" w:after="0" w:line="240" w:lineRule="auto"/>
+              <w:ind w:left="0" w:right="0" w:firstLine="0"/>
+              <w:jc w:val="left"/>
+              <w:outlineLvl w:val="9"/>
+              <w:rPr>
+                <w:rFonts w:ascii="Arial" w:cs="Arial" w:hAnsi="Arial" w:eastAsia="Arial"/>
+                <w:b w:val="1"/>
+                <w:bCs w:val="1"/>
+                <w:i w:val="0"/>
+                <w:iCs w:val="0"/>
+                <w:caps w:val="0"/>
+                <w:smallCaps w:val="0"/>
+                <w:strike w:val="0"/>
+                <w:dstrike w:val="0"/>
+                <w:outline w:val="0"/>
+                <w:color w:val="000000"/>
+                <w:spacing w:val="0"/>
+                <w:kern w:val="0"/>
+                <w:position w:val="0"/>
+                <w:sz w:val="18"/>
+                <w:szCs w:val="18"/>
+                <w:u w:val="none" w:color="000000"/>
+                <w:vertAlign w:val="baseline"/>
+                <w:rtl w:val="0"/>
+              </w:rPr>
+            </w:pPr>
+            <w:r>
+              <w:rPr>
+                <w:rFonts w:ascii="Arial" w:cs="Arial Unicode MS" w:hAnsi="Arial" w:eastAsia="Arial Unicode MS"/>
+                <w:b w:val="1"/>
+                <w:bCs w:val="1"/>
+                <w:i w:val="0"/>
+                <w:iCs w:val="0"/>
+                <w:caps w:val="0"/>
+                <w:smallCaps w:val="0"/>
+                <w:strike w:val="0"/>
+                <w:dstrike w:val="0"/>
+                <w:outline w:val="0"/>
+                <w:color w:val="000000"/>
+                <w:spacing w:val="0"/>
+                <w:kern w:val="0"/>
+                <w:position w:val="0"/>
+                <w:sz w:val="18"/>
+                <w:szCs w:val="18"/>
+                <w:u w:val="none" w:color="000000"/>
+                <w:vertAlign w:val="baseline"/>
+                <w:rtl w:val="0"/>
+                <w:lang w:val="en-US"/>
+              </w:rPr>
+              <w:t>Aluna:</w:t>
+            </w:r>
+          </w:p>
+          <w:p>
+            <w:pPr>
+              <w:keepNext w:val="0"/>
+              <w:keepLines w:val="0"/>
+              <w:pageBreakBefore w:val="0"/>
+              <w:widowControl w:val="1"/>
+              <w:shd w:val="clear" w:color="auto" w:fill="auto"/>
+              <w:suppressAutoHyphens w:val="0"/>
+              <w:bidi w:val="0"/>
+              <w:spacing w:before="0" w:after="0" w:line="240" w:lineRule="auto"/>
+              <w:ind w:left="0" w:right="0" w:firstLine="0"/>
+              <w:jc w:val="left"/>
+              <w:outlineLvl w:val="9"/>
+              <w:rPr>
+                <w:rtl w:val="0"/>
+              </w:rPr>
+            </w:pPr>
+            <w:r>
+              <w:rPr>
+                <w:rFonts w:ascii="Arial" w:cs="Arial Unicode MS" w:hAnsi="Arial" w:eastAsia="Arial Unicode MS"/>
+                <w:b w:val="0"/>
+                <w:bCs w:val="0"/>
+                <w:i w:val="0"/>
+                <w:iCs w:val="0"/>
+                <w:caps w:val="0"/>
+                <w:smallCaps w:val="0"/>
+                <w:strike w:val="0"/>
+                <w:dstrike w:val="0"/>
+                <w:outline w:val="0"/>
+                <w:color w:val="000000"/>
+                <w:spacing w:val="0"/>
+                <w:kern w:val="0"/>
+                <w:position w:val="0"/>
+                <w:sz w:val="18"/>
+                <w:szCs w:val="18"/>
+                <w:u w:val="none" w:color="000000"/>
+                <w:vertAlign w:val="baseline"/>
+                <w:rtl w:val="0"/>
+                <w:lang w:val="en-US"/>
+              </w:rPr>
+              <w:t>Aline Mariana Bispo de Lima</w:t>
+            </w:r>
+          </w:p>
+        </w:tc>
+      </w:tr>
     </w:tbl>
     <w:p>
       <w:pPr>
         <w:pStyle w:val="Body"/>
         <w:widowControl w:val="0"/>
-        <w:ind w:left="1" w:hanging="1"/>
+        <w:ind w:left="109" w:hanging="109"/>
       </w:pPr>
     </w:p>
     <w:p>
       <w:pPr>
+        <w:pStyle w:val="Body A"/>
+        <w:widowControl w:val="0"/>
+        <w:ind w:left="1" w:hanging="1"/>
+      </w:pPr>
+      <w:r>
+        <w:tab/>
+        <w:tab/>
+      </w:r>
+    </w:p>
+    <w:p>
+      <w:pPr>
         <w:pStyle w:val="Title A"/>
         <w:rPr>
           <w:sz w:val="6"/>
@@ -628,7 +779,18 @@
     </w:p>
     <w:p>
       <w:pPr>
-        <w:pStyle w:val="Body"/>
+        <w:pStyle w:val="Body A"/>
+        <w:rPr>
+          <w:sz w:val="6"/>
+          <w:szCs w:val="6"/>
+        </w:rPr>
+      </w:pPr>
+    </w:p>
+    <w:p>
+      <w:pPr>
+        <w:pStyle w:val="Body A"/>
+        <w:widowControl w:val="0"/>
+        <w:ind w:left="178" w:hanging="178"/>
         <w:rPr>
           <w:sz w:val="6"/>
           <w:szCs w:val="6"/>
@@ -639,7 +801,7 @@
       <w:tblPr>
         <w:tblW w:w="10206" w:type="dxa"/>
         <w:jc w:val="left"/>
-        <w:tblInd w:w="178" w:type="dxa"/>
+        <w:tblInd w:w="286" w:type="dxa"/>
         <w:tblBorders>
           <w:top w:val="single" w:color="ffffff" w:sz="8" w:space="0" w:shadow="0" w:frame="0"/>
           <w:left w:val="single" w:color="ffffff" w:sz="8" w:space="0" w:shadow="0" w:frame="0"/>
@@ -659,7 +821,7 @@
           <w:shd w:val="clear" w:color="auto" w:fill="ced7e7"/>
         </w:tblPrEx>
         <w:trPr>
-          <w:trHeight w:val="282" w:hRule="atLeast"/>
+          <w:trHeight w:val="292" w:hRule="atLeast"/>
         </w:trPr>
         <w:tc>
           <w:tcPr>
@@ -730,7 +892,18 @@
     </w:tbl>
     <w:p>
       <w:pPr>
-        <w:pStyle w:val="Body"/>
+        <w:pStyle w:val="Body A"/>
+        <w:widowControl w:val="0"/>
+        <w:ind w:left="178" w:hanging="178"/>
+        <w:rPr>
+          <w:sz w:val="6"/>
+          <w:szCs w:val="6"/>
+        </w:rPr>
+      </w:pPr>
+    </w:p>
+    <w:p>
+      <w:pPr>
+        <w:pStyle w:val="Body A"/>
         <w:widowControl w:val="0"/>
         <w:ind w:left="70" w:hanging="70"/>
         <w:rPr>
@@ -750,7 +923,7 @@
     </w:p>
     <w:p>
       <w:pPr>
-        <w:pStyle w:val="Body"/>
+        <w:pStyle w:val="Body A"/>
         <w:rPr>
           <w:sz w:val="12"/>
           <w:szCs w:val="12"/>
@@ -759,7 +932,7 @@
     </w:p>
     <w:p>
       <w:pPr>
-        <w:pStyle w:val="Body"/>
+        <w:pStyle w:val="Body A"/>
         <w:rPr>
           <w:rFonts w:ascii="Times" w:cs="Times" w:hAnsi="Times" w:eastAsia="Times"/>
           <w:b w:val="1"/>
@@ -807,7 +980,7 @@
     </w:p>
     <w:p>
       <w:pPr>
-        <w:pStyle w:val="Body"/>
+        <w:pStyle w:val="Body A"/>
         <w:rPr>
           <w:rFonts w:ascii="Times" w:cs="Times" w:hAnsi="Times" w:eastAsia="Times"/>
           <w:b w:val="1"/>
@@ -819,7 +992,7 @@
     </w:p>
     <w:p>
       <w:pPr>
-        <w:pStyle w:val="Body"/>
+        <w:pStyle w:val="Body A"/>
         <w:spacing w:before="120"/>
         <w:ind w:firstLine="709"/>
         <w:jc w:val="both"/>
@@ -902,7 +1075,7 @@
     </w:p>
     <w:p>
       <w:pPr>
-        <w:pStyle w:val="Body"/>
+        <w:pStyle w:val="Body A"/>
         <w:spacing w:before="120"/>
         <w:ind w:firstLine="709"/>
         <w:jc w:val="both"/>
@@ -1085,116 +1258,104 @@
     </w:p>
     <w:p>
       <w:pPr>
-        <w:pStyle w:val="Body"/>
-        <w:spacing w:before="120"/>
-        <w:ind w:firstLine="709"/>
-        <w:jc w:val="both"/>
-        <w:rPr>
-          <w:rFonts w:ascii="Times" w:cs="Times" w:hAnsi="Times" w:eastAsia="Times"/>
-          <w:sz w:val="24"/>
-          <w:szCs w:val="24"/>
-        </w:rPr>
-      </w:pPr>
-      <w:r>
-        <w:rPr>
-          <w:rFonts w:ascii="Times" w:hAnsi="Times"/>
-          <w:sz w:val="24"/>
-          <w:szCs w:val="24"/>
-          <w:rtl w:val="0"/>
-          <w:lang w:val="en-US"/>
-        </w:rPr>
-        <w:t>Outra funcionalidade, seria cadastrar os planos de ensino das disciplinas no curso e o aluno escolher as disciplinas em que est</w:t>
-      </w:r>
-      <w:r>
-        <w:rPr>
-          <w:rFonts w:ascii="Times" w:hAnsi="Times" w:hint="default"/>
-          <w:sz w:val="24"/>
-          <w:szCs w:val="24"/>
-          <w:rtl w:val="0"/>
-          <w:lang w:val="en-US"/>
-        </w:rPr>
-        <w:t xml:space="preserve">á </w:t>
-      </w:r>
-      <w:r>
-        <w:rPr>
-          <w:rFonts w:ascii="Times" w:hAnsi="Times"/>
-          <w:sz w:val="24"/>
-          <w:szCs w:val="24"/>
-          <w:rtl w:val="0"/>
-          <w:lang w:val="en-US"/>
-        </w:rPr>
-        <w:t>matriculado no semestre. Os dados correspondentes a aulas, seus conte</w:t>
-      </w:r>
-      <w:r>
-        <w:rPr>
-          <w:rFonts w:ascii="Times" w:hAnsi="Times" w:hint="default"/>
-          <w:sz w:val="24"/>
-          <w:szCs w:val="24"/>
-          <w:rtl w:val="0"/>
-          <w:lang w:val="en-US"/>
-        </w:rPr>
-        <w:t>ú</w:t>
-      </w:r>
-      <w:r>
-        <w:rPr>
-          <w:rFonts w:ascii="Times" w:hAnsi="Times"/>
-          <w:sz w:val="24"/>
-          <w:szCs w:val="24"/>
-          <w:rtl w:val="0"/>
-          <w:lang w:val="en-US"/>
-        </w:rPr>
-        <w:t>dos, materiais necess</w:t>
-      </w:r>
-      <w:r>
-        <w:rPr>
-          <w:rFonts w:ascii="Times" w:hAnsi="Times" w:hint="default"/>
-          <w:sz w:val="24"/>
-          <w:szCs w:val="24"/>
-          <w:rtl w:val="0"/>
-          <w:lang w:val="en-US"/>
-        </w:rPr>
-        <w:t>á</w:t>
-      </w:r>
-      <w:r>
-        <w:rPr>
-          <w:rFonts w:ascii="Times" w:hAnsi="Times"/>
-          <w:sz w:val="24"/>
-          <w:szCs w:val="24"/>
-          <w:rtl w:val="0"/>
-          <w:lang w:val="en-US"/>
-        </w:rPr>
-        <w:t>rios e bibliografia seriam associados ao calend</w:t>
-      </w:r>
-      <w:r>
-        <w:rPr>
-          <w:rFonts w:ascii="Times" w:hAnsi="Times" w:hint="default"/>
-          <w:sz w:val="24"/>
-          <w:szCs w:val="24"/>
-          <w:rtl w:val="0"/>
-          <w:lang w:val="en-US"/>
-        </w:rPr>
-        <w:t>á</w:t>
-      </w:r>
-      <w:r>
-        <w:rPr>
-          <w:rFonts w:ascii="Times" w:hAnsi="Times"/>
-          <w:sz w:val="24"/>
-          <w:szCs w:val="24"/>
-          <w:rtl w:val="0"/>
-          <w:lang w:val="en-US"/>
-        </w:rPr>
-        <w:t>rio semanal, com avisos de inicio de aulas e deadlines de trabalhos.</w:t>
-      </w:r>
-    </w:p>
-    <w:p>
-      <w:pPr>
-        <w:pStyle w:val="Body"/>
+        <w:pStyle w:val="Body A"/>
         <w:spacing w:before="120"/>
         <w:ind w:firstLine="709"/>
         <w:jc w:val="both"/>
       </w:pPr>
       <w:r>
         <w:rPr>
+          <w:rFonts w:ascii="Times" w:hAnsi="Times"/>
+          <w:sz w:val="24"/>
+          <w:szCs w:val="24"/>
+          <w:rtl w:val="0"/>
+          <w:lang w:val="en-US"/>
+        </w:rPr>
+        <w:t>Outra funcionalidade, seria cadastrar os planos de ensino das disciplinas no curso e o aluno escolher as disciplinas em que est</w:t>
+      </w:r>
+      <w:r>
+        <w:rPr>
+          <w:rFonts w:ascii="Times" w:hAnsi="Times" w:hint="default"/>
+          <w:sz w:val="24"/>
+          <w:szCs w:val="24"/>
+          <w:rtl w:val="0"/>
+          <w:lang w:val="en-US"/>
+        </w:rPr>
+        <w:t xml:space="preserve">á </w:t>
+      </w:r>
+      <w:r>
+        <w:rPr>
+          <w:rFonts w:ascii="Times" w:hAnsi="Times"/>
+          <w:sz w:val="24"/>
+          <w:szCs w:val="24"/>
+          <w:rtl w:val="0"/>
+          <w:lang w:val="en-US"/>
+        </w:rPr>
+        <w:t>matriculado no semestre. Os dados correspondentes a aulas, seus conte</w:t>
+      </w:r>
+      <w:r>
+        <w:rPr>
+          <w:rFonts w:ascii="Times" w:hAnsi="Times" w:hint="default"/>
+          <w:sz w:val="24"/>
+          <w:szCs w:val="24"/>
+          <w:rtl w:val="0"/>
+          <w:lang w:val="en-US"/>
+        </w:rPr>
+        <w:t>ú</w:t>
+      </w:r>
+      <w:r>
+        <w:rPr>
+          <w:rFonts w:ascii="Times" w:hAnsi="Times"/>
+          <w:sz w:val="24"/>
+          <w:szCs w:val="24"/>
+          <w:rtl w:val="0"/>
+          <w:lang w:val="en-US"/>
+        </w:rPr>
+        <w:t>dos, materiais necess</w:t>
+      </w:r>
+      <w:r>
+        <w:rPr>
+          <w:rFonts w:ascii="Times" w:hAnsi="Times" w:hint="default"/>
+          <w:sz w:val="24"/>
+          <w:szCs w:val="24"/>
+          <w:rtl w:val="0"/>
+          <w:lang w:val="en-US"/>
+        </w:rPr>
+        <w:t>á</w:t>
+      </w:r>
+      <w:r>
+        <w:rPr>
+          <w:rFonts w:ascii="Times" w:hAnsi="Times"/>
+          <w:sz w:val="24"/>
+          <w:szCs w:val="24"/>
+          <w:rtl w:val="0"/>
+          <w:lang w:val="en-US"/>
+        </w:rPr>
+        <w:t>rios e bibliografia seriam associados ao calend</w:t>
+      </w:r>
+      <w:r>
+        <w:rPr>
+          <w:rFonts w:ascii="Times" w:hAnsi="Times" w:hint="default"/>
+          <w:sz w:val="24"/>
+          <w:szCs w:val="24"/>
+          <w:rtl w:val="0"/>
+          <w:lang w:val="en-US"/>
+        </w:rPr>
+        <w:t>á</w:t>
+      </w:r>
+      <w:r>
+        <w:rPr>
+          <w:rFonts w:ascii="Times" w:hAnsi="Times"/>
+          <w:sz w:val="24"/>
+          <w:szCs w:val="24"/>
+          <w:rtl w:val="0"/>
+          <w:lang w:val="en-US"/>
+        </w:rPr>
+        <w:t>rio semanal, com avisos de inicio de aulas e deadlines de trabalhos.</w:t>
+      </w:r>
+      <w:r>
+        <w:rPr>
+          <w:rFonts w:ascii="Times" w:cs="Times" w:hAnsi="Times" w:eastAsia="Times"/>
           <w:sz w:val="24"/>
           <w:szCs w:val="24"/>
         </w:rPr>
@@ -1413,8 +1574,8 @@
       <w:spacing w:val="0"/>
       <w:kern w:val="0"/>
       <w:position w:val="0"/>
-      <w:sz w:val="20"/>
-      <w:szCs w:val="20"/>
+      <w:sz w:val="24"/>
+      <w:szCs w:val="24"/>
       <w:u w:val="none" w:color="000000"/>
       <w:vertAlign w:val="baseline"/>
     </w:rPr>
@@ -1452,6 +1613,44 @@
       <w:position w:val="0"/>
       <w:sz w:val="40"/>
       <w:szCs w:val="40"/>
+      <w:u w:val="none" w:color="000000"/>
+      <w:vertAlign w:val="baseline"/>
+      <w:lang w:val="pt-PT"/>
+    </w:rPr>
+  </w:style>
+  <w:style w:type="paragraph" w:styleId="Body A">
+    <w:name w:val="Body A"/>
+    <w:next w:val="Body A"/>
+    <w:pPr>
+      <w:keepNext w:val="0"/>
+      <w:keepLines w:val="0"/>
+      <w:pageBreakBefore w:val="0"/>
+      <w:widowControl w:val="1"/>
+      <w:shd w:val="clear" w:color="auto" w:fill="auto"/>
+      <w:suppressAutoHyphens w:val="0"/>
+      <w:bidi w:val="0"/>
+      <w:spacing w:before="0" w:after="0" w:line="240" w:lineRule="auto"/>
+      <w:ind w:left="0" w:right="0" w:firstLine="0"/>
+      <w:jc w:val="left"/>
+      <w:outlineLvl w:val="9"/>
+    </w:pPr>
+    <w:rPr>
+      <w:rFonts w:ascii="Times New Roman" w:cs="Arial Unicode MS" w:hAnsi="Times New Roman" w:eastAsia="Arial Unicode MS"/>
+      <w:b w:val="0"/>
+      <w:bCs w:val="0"/>
+      <w:i w:val="0"/>
+      <w:iCs w:val="0"/>
+      <w:caps w:val="0"/>
+      <w:smallCaps w:val="0"/>
+      <w:strike w:val="0"/>
+      <w:dstrike w:val="0"/>
+      <w:outline w:val="0"/>
+      <w:color w:val="000000"/>
+      <w:spacing w:val="0"/>
+      <w:kern w:val="0"/>
+      <w:position w:val="0"/>
+      <w:sz w:val="20"/>
+      <w:szCs w:val="20"/>
       <w:u w:val="none" w:color="000000"/>
       <w:vertAlign w:val="baseline"/>
       <w:lang w:val="pt-PT"/>
@@ -1605,9 +1804,9 @@
         </a:effectStyle>
         <a:effectStyle>
           <a:effectLst>
-            <a:outerShdw sx="100000" sy="100000" kx="0" ky="0" algn="b" rotWithShape="0" blurRad="38100" dist="20000" dir="5400000">
+            <a:outerShdw sx="100000" sy="100000" kx="0" ky="0" algn="b" rotWithShape="0" blurRad="38100" dist="23000" dir="5400000">
               <a:srgbClr val="000000">
-                <a:alpha val="38000"/>
+                <a:alpha val="35000"/>
               </a:srgbClr>
             </a:outerShdw>
           </a:effectLst>
@@ -1687,7 +1886,7 @@
         </a:effectLst>
         <a:sp3d/>
       </a:spPr>
-      <a:bodyPr rot="0" spcFirstLastPara="1" vertOverflow="overflow" horzOverflow="overflow" vert="horz" wrap="square" lIns="45719" tIns="45719" rIns="45719" bIns="45719" numCol="1" spcCol="38100" rtlCol="0" anchor="ctr" upright="0">
+      <a:bodyPr rot="0" spcFirstLastPara="1" vertOverflow="overflow" horzOverflow="overflow" vert="horz" wrap="square" lIns="45718" tIns="45718" rIns="45718" bIns="45718" numCol="1" spcCol="38100" rtlCol="0" anchor="ctr" upright="0">
         <a:spAutoFit/>
       </a:bodyPr>
       <a:lstStyle>
@@ -1715,10 +1914,10 @@
             </a:solidFill>
             <a:effectLst/>
             <a:uFillTx/>
-            <a:latin typeface="Calibri"/>
-            <a:ea typeface="Calibri"/>
-            <a:cs typeface="Calibri"/>
-            <a:sym typeface="Calibri"/>
+            <a:latin typeface="+mn-lt"/>
+            <a:ea typeface="+mn-ea"/>
+            <a:cs typeface="+mn-cs"/>
+            <a:sym typeface="Helvetica Neue"/>
           </a:defRPr>
         </a:defPPr>
         <a:lvl1pPr marL="0" marR="0" indent="0" algn="l" defTabSz="914400" rtl="0" fontAlgn="auto" latinLnBrk="1" hangingPunct="0">
@@ -1974,9 +2173,9 @@
           <a:round/>
         </a:ln>
         <a:effectLst>
-          <a:outerShdw sx="100000" sy="100000" kx="0" ky="0" algn="b" rotWithShape="0" blurRad="38100" dist="20000" dir="5400000">
+          <a:outerShdw sx="100000" sy="100000" kx="0" ky="0" algn="b" rotWithShape="0" blurRad="38100" dist="23000" dir="5400000">
             <a:srgbClr val="000000">
-              <a:alpha val="38000"/>
+              <a:alpha val="35000"/>
             </a:srgbClr>
           </a:outerShdw>
         </a:effectLst>
@@ -2264,7 +2463,7 @@
         <a:effectLst/>
         <a:sp3d/>
       </a:spPr>
-      <a:bodyPr rot="0" spcFirstLastPara="1" vertOverflow="overflow" horzOverflow="overflow" vert="horz" wrap="square" lIns="45719" tIns="45719" rIns="45719" bIns="45719" numCol="1" spcCol="38100" rtlCol="0" anchor="t" upright="0">
+      <a:bodyPr rot="0" spcFirstLastPara="1" vertOverflow="overflow" horzOverflow="overflow" vert="horz" wrap="square" lIns="45718" tIns="45718" rIns="45718" bIns="45718" numCol="1" spcCol="38100" rtlCol="0" anchor="t" upright="0">
         <a:spAutoFit/>
       </a:bodyPr>
       <a:lstStyle>
@@ -2292,10 +2491,10 @@
             </a:solidFill>
             <a:effectLst/>
             <a:uFillTx/>
-            <a:latin typeface="Calibri"/>
-            <a:ea typeface="Calibri"/>
-            <a:cs typeface="Calibri"/>
-            <a:sym typeface="Calibri"/>
+            <a:latin typeface="+mn-lt"/>
+            <a:ea typeface="+mn-ea"/>
+            <a:cs typeface="+mn-cs"/>
+            <a:sym typeface="Helvetica Neue"/>
           </a:defRPr>
         </a:defPPr>
         <a:lvl1pPr marL="0" marR="0" indent="0" algn="l" defTabSz="914400" rtl="0" fontAlgn="auto" latinLnBrk="1" hangingPunct="0">

</xml_diff>